<commit_message>
report 1 update 1
</commit_message>
<xml_diff>
--- a/projects/works/Otchet_LR_1_13541-3_Ibayev_A_R.docx
+++ b/projects/works/Otchet_LR_1_13541-3_Ibayev_A_R.docx
@@ -610,8 +610,6 @@
           <w:szCs w:val="28"/>
         </w:rPr>
       </w:pPr>
-      <w:bookmarkStart w:id="0" w:name="_GoBack"/>
-      <w:bookmarkEnd w:id="0"/>
       <w:r>
         <w:rPr>
           <w:b/>
@@ -873,7 +871,6 @@
         </w:rPr>
         <w:t xml:space="preserve">: </w:t>
       </w:r>
-      <w:proofErr w:type="spellStart"/>
       <w:r>
         <w:rPr>
           <w:rFonts w:ascii="Times New Roman" w:hAnsi="Times New Roman" w:cs="Times New Roman"/>
@@ -883,7 +880,6 @@
         </w:rPr>
         <w:t>Sc</w:t>
       </w:r>
-      <w:proofErr w:type="spellEnd"/>
       <w:r>
         <w:rPr>
           <w:rFonts w:ascii="Times New Roman" w:hAnsi="Times New Roman" w:cs="Times New Roman"/>
@@ -1161,7 +1157,6 @@
         </w:rPr>
         <w:t xml:space="preserve">Для на начало рассмотрим код программы </w:t>
       </w:r>
-      <w:proofErr w:type="spellStart"/>
       <w:r>
         <w:rPr>
           <w:rFonts w:ascii="Times New Roman" w:hAnsi="Times New Roman" w:cs="Times New Roman"/>
@@ -1171,7 +1166,6 @@
         </w:rPr>
         <w:t>ChatApp</w:t>
       </w:r>
-      <w:proofErr w:type="spellEnd"/>
       <w:r>
         <w:rPr>
           <w:rFonts w:ascii="Times New Roman" w:hAnsi="Times New Roman" w:cs="Times New Roman"/>
@@ -1180,7 +1174,6 @@
         </w:rPr>
         <w:t xml:space="preserve">. </w:t>
       </w:r>
-      <w:proofErr w:type="spellStart"/>
       <w:r>
         <w:rPr>
           <w:rFonts w:ascii="Times New Roman" w:hAnsi="Times New Roman" w:cs="Times New Roman"/>
@@ -1190,7 +1183,6 @@
         </w:rPr>
         <w:t>ChatApp</w:t>
       </w:r>
-      <w:proofErr w:type="spellEnd"/>
       <w:r>
         <w:rPr>
           <w:rFonts w:ascii="Times New Roman" w:hAnsi="Times New Roman" w:cs="Times New Roman"/>
@@ -1282,27 +1274,14 @@
       <w:r>
         <w:t xml:space="preserve">Рисунок </w:t>
       </w:r>
-      <w:r>
-        <w:fldChar w:fldCharType="begin"/>
-      </w:r>
-      <w:r>
-        <w:instrText xml:space="preserve"> SEQ Figure \* ARABIC </w:instrText>
-      </w:r>
-      <w:r>
-        <w:fldChar w:fldCharType="separate"/>
-      </w:r>
-      <w:r>
-        <w:rPr>
-          <w:noProof/>
-        </w:rPr>
-        <w:t>1</w:t>
-      </w:r>
-      <w:r>
-        <w:rPr>
-          <w:noProof/>
-        </w:rPr>
-        <w:fldChar w:fldCharType="end"/>
-      </w:r>
+      <w:fldSimple w:instr=" SEQ Figure \* ARABIC ">
+        <w:r>
+          <w:rPr>
+            <w:noProof/>
+          </w:rPr>
+          <w:t>1</w:t>
+        </w:r>
+      </w:fldSimple>
     </w:p>
     <w:p>
       <w:pPr>
@@ -1471,114 +1450,114 @@
       <w:r>
         <w:t xml:space="preserve">Рисунок </w:t>
       </w:r>
+      <w:r>
+        <w:fldChar w:fldCharType="begin"/>
+      </w:r>
+      <w:r>
+        <w:instrText xml:space="preserve"> SEQ Figure \* ARABIC </w:instrText>
+      </w:r>
+      <w:r>
+        <w:fldChar w:fldCharType="separate"/>
+      </w:r>
+      <w:r>
+        <w:rPr>
+          <w:noProof/>
+        </w:rPr>
+        <w:t>2</w:t>
+      </w:r>
+      <w:r>
+        <w:rPr>
+          <w:noProof/>
+        </w:rPr>
+        <w:fldChar w:fldCharType="end"/>
+      </w:r>
+    </w:p>
+    <w:p>
+      <w:pPr>
+        <w:rPr>
+          <w:rFonts w:ascii="Times New Roman" w:hAnsi="Times New Roman" w:cs="Times New Roman"/>
+          <w:sz w:val="28"/>
+          <w:szCs w:val="28"/>
+        </w:rPr>
+      </w:pPr>
+      <w:r>
+        <w:rPr>
+          <w:sz w:val="24"/>
+          <w:szCs w:val="24"/>
+        </w:rPr>
+        <w:br/>
+      </w:r>
+    </w:p>
+    <w:p>
+      <w:pPr>
+        <w:rPr>
+          <w:rFonts w:ascii="Times New Roman" w:hAnsi="Times New Roman" w:cs="Times New Roman"/>
+          <w:b/>
+          <w:sz w:val="24"/>
+          <w:szCs w:val="24"/>
+        </w:rPr>
+      </w:pPr>
+      <w:r>
+        <w:rPr>
+          <w:rFonts w:ascii="Times New Roman" w:hAnsi="Times New Roman" w:cs="Times New Roman"/>
+          <w:b/>
+          <w:sz w:val="24"/>
+          <w:szCs w:val="24"/>
+          <w:lang w:val="en-US"/>
+        </w:rPr>
+        <w:t>NSSM</w:t>
+      </w:r>
+    </w:p>
+    <w:p>
+      <w:pPr>
+        <w:rPr>
+          <w:rFonts w:ascii="Times New Roman" w:hAnsi="Times New Roman" w:cs="Times New Roman"/>
+          <w:sz w:val="28"/>
+          <w:szCs w:val="28"/>
+        </w:rPr>
+      </w:pPr>
+      <w:r>
+        <w:rPr>
+          <w:rFonts w:ascii="Times New Roman" w:hAnsi="Times New Roman" w:cs="Times New Roman"/>
+          <w:sz w:val="24"/>
+          <w:szCs w:val="24"/>
+        </w:rPr>
+        <w:t xml:space="preserve">Для того чтобы соэдать службу с именем ChatApp надо запускать командную консоль, переходить в папку с распакованным NSSM (для 64-разрядной Windows) и вводить команду nssm install notepad, которая открывает окно графического инсталлятора NSSM. Чтобы создать службу, достаточно в поле Path указать путь к исполняемому файлу и нажать кнопку «Install service». Дополнительно в поле Options можно указать ключи, необходимые  для запуска службы. </w:t>
+      </w:r>
+    </w:p>
+    <w:p>
+      <w:pPr>
+        <w:keepNext/>
+      </w:pPr>
+      <w:r>
+        <w:rPr>
+          <w:rFonts w:ascii="Times New Roman" w:hAnsi="Times New Roman" w:cs="Times New Roman"/>
+          <w:sz w:val="28"/>
+          <w:szCs w:val="28"/>
+        </w:rPr>
+        <w:pict w14:anchorId="132E50E6">
+          <v:shape id="_x0000_i1026" type="#_x0000_t75" style="width:467.7pt;height:155.9pt">
+            <v:imagedata r:id="rId12" o:title="ChatApp_service_folder"/>
+          </v:shape>
+        </w:pict>
+      </w:r>
+    </w:p>
+    <w:p>
+      <w:pPr>
+        <w:pStyle w:val="Caption"/>
+        <w:jc w:val="center"/>
+      </w:pPr>
+      <w:r>
+        <w:t xml:space="preserve">Рисунок </w:t>
+      </w:r>
       <w:fldSimple w:instr=" SEQ Figure \* ARABIC ">
         <w:r>
           <w:rPr>
             <w:noProof/>
           </w:rPr>
-          <w:t>2</w:t>
+          <w:t>3</w:t>
         </w:r>
       </w:fldSimple>
-    </w:p>
-    <w:p>
-      <w:pPr>
-        <w:rPr>
-          <w:rFonts w:ascii="Times New Roman" w:hAnsi="Times New Roman" w:cs="Times New Roman"/>
-          <w:sz w:val="28"/>
-          <w:szCs w:val="28"/>
-        </w:rPr>
-      </w:pPr>
-      <w:r>
-        <w:rPr>
-          <w:sz w:val="24"/>
-          <w:szCs w:val="24"/>
-        </w:rPr>
-        <w:br/>
-      </w:r>
-    </w:p>
-    <w:p>
-      <w:pPr>
-        <w:rPr>
-          <w:rFonts w:ascii="Times New Roman" w:hAnsi="Times New Roman" w:cs="Times New Roman"/>
-          <w:b/>
-          <w:sz w:val="24"/>
-          <w:szCs w:val="24"/>
-        </w:rPr>
-      </w:pPr>
-      <w:r>
-        <w:rPr>
-          <w:rFonts w:ascii="Times New Roman" w:hAnsi="Times New Roman" w:cs="Times New Roman"/>
-          <w:b/>
-          <w:sz w:val="24"/>
-          <w:szCs w:val="24"/>
-          <w:lang w:val="en-US"/>
-        </w:rPr>
-        <w:t>NSSM</w:t>
-      </w:r>
-    </w:p>
-    <w:p>
-      <w:pPr>
-        <w:rPr>
-          <w:rFonts w:ascii="Times New Roman" w:hAnsi="Times New Roman" w:cs="Times New Roman"/>
-          <w:sz w:val="28"/>
-          <w:szCs w:val="28"/>
-        </w:rPr>
-      </w:pPr>
-      <w:r>
-        <w:rPr>
-          <w:rFonts w:ascii="Times New Roman" w:hAnsi="Times New Roman" w:cs="Times New Roman"/>
-          <w:sz w:val="24"/>
-          <w:szCs w:val="24"/>
-        </w:rPr>
-        <w:t xml:space="preserve">Для того чтобы соэдать службу с именем ChatApp надо запускать командную консоль, переходить в папку с распакованным NSSM (для 64-разрядной Windows) и вводить команду nssm install notepad, которая открывает окно графического инсталлятора NSSM. Чтобы создать службу, достаточно в поле Path указать путь к исполняемому файлу и нажать кнопку «Install service». Дополнительно в поле Options можно указать ключи, необходимые  для запуска службы. </w:t>
-      </w:r>
-    </w:p>
-    <w:p>
-      <w:pPr>
-        <w:keepNext/>
-      </w:pPr>
-      <w:r>
-        <w:rPr>
-          <w:rFonts w:ascii="Times New Roman" w:hAnsi="Times New Roman" w:cs="Times New Roman"/>
-          <w:sz w:val="28"/>
-          <w:szCs w:val="28"/>
-        </w:rPr>
-        <w:pict w14:anchorId="132E50E6">
-          <v:shape id="_x0000_i1026" type="#_x0000_t75" style="width:467.7pt;height:155.9pt">
-            <v:imagedata r:id="rId12" o:title="ChatApp_service_folder"/>
-          </v:shape>
-        </w:pict>
-      </w:r>
-    </w:p>
-    <w:p>
-      <w:pPr>
-        <w:pStyle w:val="Caption"/>
-        <w:jc w:val="center"/>
-      </w:pPr>
-      <w:r>
-        <w:t xml:space="preserve">Рисунок </w:t>
-      </w:r>
-      <w:r>
-        <w:fldChar w:fldCharType="begin"/>
-      </w:r>
-      <w:r>
-        <w:instrText xml:space="preserve"> SEQ Figure \* ARABIC </w:instrText>
-      </w:r>
-      <w:r>
-        <w:fldChar w:fldCharType="separate"/>
-      </w:r>
-      <w:r>
-        <w:rPr>
-          <w:noProof/>
-        </w:rPr>
-        <w:t>3</w:t>
-      </w:r>
-      <w:r>
-        <w:rPr>
-          <w:noProof/>
-        </w:rPr>
-        <w:fldChar w:fldCharType="end"/>
-      </w:r>
     </w:p>
     <w:p>
       <w:pPr>
@@ -1672,27 +1651,14 @@
       <w:r>
         <w:t xml:space="preserve">Рисунок </w:t>
       </w:r>
-      <w:r>
-        <w:fldChar w:fldCharType="begin"/>
-      </w:r>
-      <w:r>
-        <w:instrText xml:space="preserve"> SEQ Figure \* ARABIC </w:instrText>
-      </w:r>
-      <w:r>
-        <w:fldChar w:fldCharType="separate"/>
-      </w:r>
-      <w:r>
-        <w:rPr>
-          <w:noProof/>
-        </w:rPr>
-        <w:t>4</w:t>
-      </w:r>
-      <w:r>
-        <w:rPr>
-          <w:noProof/>
-        </w:rPr>
-        <w:fldChar w:fldCharType="end"/>
-      </w:r>
+      <w:fldSimple w:instr=" SEQ Figure \* ARABIC ">
+        <w:r>
+          <w:rPr>
+            <w:noProof/>
+          </w:rPr>
+          <w:t>4</w:t>
+        </w:r>
+      </w:fldSimple>
     </w:p>
     <w:p>
       <w:pPr>
@@ -1759,27 +1725,14 @@
       <w:r>
         <w:t xml:space="preserve">Рисунок </w:t>
       </w:r>
-      <w:r>
-        <w:fldChar w:fldCharType="begin"/>
-      </w:r>
-      <w:r>
-        <w:instrText xml:space="preserve"> SEQ Figure \* ARABIC </w:instrText>
-      </w:r>
-      <w:r>
-        <w:fldChar w:fldCharType="separate"/>
-      </w:r>
-      <w:r>
-        <w:rPr>
-          <w:noProof/>
-        </w:rPr>
-        <w:t>5</w:t>
-      </w:r>
-      <w:r>
-        <w:rPr>
-          <w:noProof/>
-        </w:rPr>
-        <w:fldChar w:fldCharType="end"/>
-      </w:r>
+      <w:fldSimple w:instr=" SEQ Figure \* ARABIC ">
+        <w:r>
+          <w:rPr>
+            <w:noProof/>
+          </w:rPr>
+          <w:t>5</w:t>
+        </w:r>
+      </w:fldSimple>
     </w:p>
     <w:p>
       <w:pPr>
@@ -1809,14 +1762,27 @@
       <w:r>
         <w:t xml:space="preserve">Рисунок </w:t>
       </w:r>
-      <w:fldSimple w:instr=" SEQ Figure \* ARABIC ">
-        <w:r>
-          <w:rPr>
-            <w:noProof/>
-          </w:rPr>
-          <w:t>6</w:t>
-        </w:r>
-      </w:fldSimple>
+      <w:r>
+        <w:fldChar w:fldCharType="begin"/>
+      </w:r>
+      <w:r>
+        <w:instrText xml:space="preserve"> SEQ Figure \* ARABIC </w:instrText>
+      </w:r>
+      <w:r>
+        <w:fldChar w:fldCharType="separate"/>
+      </w:r>
+      <w:r>
+        <w:rPr>
+          <w:noProof/>
+        </w:rPr>
+        <w:t>6</w:t>
+      </w:r>
+      <w:r>
+        <w:rPr>
+          <w:noProof/>
+        </w:rPr>
+        <w:fldChar w:fldCharType="end"/>
+      </w:r>
     </w:p>
     <w:p>
       <w:pPr>
@@ -2006,47 +1972,11 @@
                 <w:lang w:val="en-US"/>
               </w:rPr>
             </w:pPr>
-            <w:proofErr w:type="spellStart"/>
             <w:r>
               <w:rPr>
                 <w:lang w:val="en-US"/>
               </w:rPr>
-              <w:t>Sc</w:t>
-            </w:r>
-            <w:proofErr w:type="spellEnd"/>
-            <w:r>
-              <w:rPr>
-                <w:lang w:val="en-US"/>
-              </w:rPr>
-              <w:t xml:space="preserve"> create </w:t>
-            </w:r>
-            <w:proofErr w:type="spellStart"/>
-            <w:r>
-              <w:rPr>
-                <w:lang w:val="en-US"/>
-              </w:rPr>
-              <w:t>MyService</w:t>
-            </w:r>
-            <w:proofErr w:type="spellEnd"/>
-            <w:r>
-              <w:rPr>
-                <w:lang w:val="en-US"/>
-              </w:rPr>
-              <w:t xml:space="preserve"> </w:t>
-            </w:r>
-            <w:proofErr w:type="spellStart"/>
-            <w:r>
-              <w:rPr>
-                <w:lang w:val="en-US"/>
-              </w:rPr>
-              <w:t>bnPath</w:t>
-            </w:r>
-            <w:proofErr w:type="spellEnd"/>
-            <w:r>
-              <w:rPr>
-                <w:lang w:val="en-US"/>
-              </w:rPr>
-              <w:t>=C:\Users\anari\Desktop\</w:t>
+              <w:t>Sc create MyService bnPath=C:\Users\anari\Desktop\</w:t>
             </w:r>
             <w:r>
               <w:t>Архив</w:t>
@@ -2055,35 +1985,7 @@
               <w:rPr>
                 <w:lang w:val="en-US"/>
               </w:rPr>
-              <w:t xml:space="preserve">\ChatApp.exe </w:t>
-            </w:r>
-            <w:proofErr w:type="spellStart"/>
-            <w:r>
-              <w:rPr>
-                <w:lang w:val="en-US"/>
-              </w:rPr>
-              <w:t>DisplayName</w:t>
-            </w:r>
-            <w:proofErr w:type="spellEnd"/>
-            <w:r>
-              <w:rPr>
-                <w:lang w:val="en-US"/>
-              </w:rPr>
-              <w:t>=”</w:t>
-            </w:r>
-            <w:proofErr w:type="spellStart"/>
-            <w:r>
-              <w:rPr>
-                <w:lang w:val="en-US"/>
-              </w:rPr>
-              <w:t>ChatApp</w:t>
-            </w:r>
-            <w:proofErr w:type="spellEnd"/>
-            <w:r>
-              <w:rPr>
-                <w:lang w:val="en-US"/>
-              </w:rPr>
-              <w:t>” type=own start=auto</w:t>
+              <w:t>\ChatApp.exe DisplayName=”ChatApp” type=own start=auto</w:t>
             </w:r>
           </w:p>
           <w:p>
@@ -2131,75 +2033,11 @@
                 <w:lang w:val="en-US"/>
               </w:rPr>
             </w:pPr>
-            <w:proofErr w:type="spellStart"/>
             <w:r>
               <w:rPr>
                 <w:lang w:val="en-US"/>
               </w:rPr>
-              <w:t>Sc</w:t>
-            </w:r>
-            <w:proofErr w:type="spellEnd"/>
-            <w:r>
-              <w:rPr>
-                <w:lang w:val="en-US"/>
-              </w:rPr>
-              <w:t xml:space="preserve"> </w:t>
-            </w:r>
-            <w:proofErr w:type="spellStart"/>
-            <w:r>
-              <w:rPr>
-                <w:lang w:val="en-US"/>
-              </w:rPr>
-              <w:t>config</w:t>
-            </w:r>
-            <w:proofErr w:type="spellEnd"/>
-            <w:r>
-              <w:rPr>
-                <w:lang w:val="en-US"/>
-              </w:rPr>
-              <w:t xml:space="preserve"> </w:t>
-            </w:r>
-            <w:proofErr w:type="spellStart"/>
-            <w:r>
-              <w:rPr>
-                <w:lang w:val="en-US"/>
-              </w:rPr>
-              <w:t>MyService</w:t>
-            </w:r>
-            <w:proofErr w:type="spellEnd"/>
-            <w:r>
-              <w:rPr>
-                <w:lang w:val="en-US"/>
-              </w:rPr>
-              <w:t xml:space="preserve"> </w:t>
-            </w:r>
-            <w:proofErr w:type="spellStart"/>
-            <w:r>
-              <w:rPr>
-                <w:lang w:val="en-US"/>
-              </w:rPr>
-              <w:t>DisplayName</w:t>
-            </w:r>
-            <w:proofErr w:type="spellEnd"/>
-            <w:r>
-              <w:rPr>
-                <w:lang w:val="en-US"/>
-              </w:rPr>
-              <w:t>=”</w:t>
-            </w:r>
-            <w:proofErr w:type="spellStart"/>
-            <w:r>
-              <w:rPr>
-                <w:lang w:val="en-US"/>
-              </w:rPr>
-              <w:t>ChatApp</w:t>
-            </w:r>
-            <w:proofErr w:type="spellEnd"/>
-            <w:r>
-              <w:rPr>
-                <w:lang w:val="en-US"/>
-              </w:rPr>
-              <w:t>”</w:t>
+              <w:t>Sc config MyService DisplayName=”ChatApp”</w:t>
             </w:r>
           </w:p>
         </w:tc>
@@ -2214,9 +2052,7 @@
     </w:p>
     <w:p>
       <w:pPr>
-        <w:rPr>
-          <w:lang w:val="en-US"/>
-        </w:rPr>
+        <w:keepNext/>
       </w:pPr>
       <w:r>
         <w:rPr>
@@ -2231,10 +2067,23 @@
     </w:p>
     <w:p>
       <w:pPr>
+        <w:pStyle w:val="Caption"/>
+        <w:jc w:val="center"/>
         <w:rPr>
           <w:lang w:val="en-US"/>
         </w:rPr>
       </w:pPr>
+      <w:r>
+        <w:t xml:space="preserve">Рисунок </w:t>
+      </w:r>
+      <w:fldSimple w:instr=" SEQ Figure \* ARABIC ">
+        <w:r>
+          <w:rPr>
+            <w:noProof/>
+          </w:rPr>
+          <w:t>7</w:t>
+        </w:r>
+      </w:fldSimple>
     </w:p>
     <w:tbl>
       <w:tblPr>
@@ -2288,28 +2137,12 @@
                 <w:lang w:val="en-US"/>
               </w:rPr>
             </w:pPr>
-            <w:proofErr w:type="spellStart"/>
             <w:r>
               <w:rPr>
                 <w:lang w:val="en-US"/>
               </w:rPr>
-              <w:t>Sc</w:t>
+              <w:t>Sc delete ChatApp</w:t>
             </w:r>
-            <w:proofErr w:type="spellEnd"/>
-            <w:r>
-              <w:rPr>
-                <w:lang w:val="en-US"/>
-              </w:rPr>
-              <w:t xml:space="preserve"> delete </w:t>
-            </w:r>
-            <w:proofErr w:type="spellStart"/>
-            <w:r>
-              <w:rPr>
-                <w:lang w:val="en-US"/>
-              </w:rPr>
-              <w:t>ChatApp</w:t>
-            </w:r>
-            <w:proofErr w:type="spellEnd"/>
           </w:p>
           <w:p>
             <w:pPr>
@@ -2321,21 +2154,7 @@
               <w:rPr>
                 <w:lang w:val="en-US"/>
               </w:rPr>
-              <w:t xml:space="preserve">[SC] </w:t>
-            </w:r>
-            <w:proofErr w:type="spellStart"/>
-            <w:r>
-              <w:rPr>
-                <w:lang w:val="en-US"/>
-              </w:rPr>
-              <w:t>DeleteService</w:t>
-            </w:r>
-            <w:proofErr w:type="spellEnd"/>
-            <w:r>
-              <w:rPr>
-                <w:lang w:val="en-US"/>
-              </w:rPr>
-              <w:t xml:space="preserve"> SUCCESS</w:t>
+              <w:t>[SC] DeleteService SUCCESS</w:t>
             </w:r>
           </w:p>
         </w:tc>
@@ -2350,9 +2169,8 @@
     </w:p>
     <w:p>
       <w:pPr>
-        <w:rPr>
-          <w:lang w:val="en-US"/>
-        </w:rPr>
+        <w:keepNext/>
+        <w:jc w:val="center"/>
       </w:pPr>
       <w:r>
         <w:rPr>
@@ -2367,6 +2185,26 @@
     </w:p>
     <w:p>
       <w:pPr>
+        <w:pStyle w:val="Caption"/>
+        <w:jc w:val="center"/>
+        <w:rPr>
+          <w:lang w:val="en-US"/>
+        </w:rPr>
+      </w:pPr>
+      <w:r>
+        <w:t xml:space="preserve">Рисунок </w:t>
+      </w:r>
+      <w:fldSimple w:instr=" SEQ Figure \* ARABIC ">
+        <w:r>
+          <w:rPr>
+            <w:noProof/>
+          </w:rPr>
+          <w:t>8</w:t>
+        </w:r>
+      </w:fldSimple>
+    </w:p>
+    <w:p>
+      <w:pPr>
         <w:spacing w:after="0" w:line="360" w:lineRule="auto"/>
         <w:jc w:val="both"/>
         <w:rPr>
@@ -2395,7 +2233,6 @@
           <w:sz w:val="28"/>
           <w:szCs w:val="28"/>
         </w:rPr>
-        <w:lastRenderedPageBreak/>
         <w:t>Демон:</w:t>
       </w:r>
     </w:p>
@@ -2491,8 +2328,6 @@
           <w:lang w:val="en-US"/>
         </w:rPr>
       </w:pPr>
-      <w:proofErr w:type="spellStart"/>
-      <w:proofErr w:type="gramStart"/>
       <w:r>
         <w:rPr>
           <w:rFonts w:ascii="Times New Roman" w:hAnsi="Times New Roman" w:cs="Times New Roman"/>
@@ -2500,38 +2335,7 @@
           <w:szCs w:val="24"/>
           <w:lang w:val="en-US"/>
         </w:rPr>
-        <w:t>nohup</w:t>
-      </w:r>
-      <w:proofErr w:type="spellEnd"/>
-      <w:proofErr w:type="gramEnd"/>
-      <w:r>
-        <w:rPr>
-          <w:rFonts w:ascii="Times New Roman" w:hAnsi="Times New Roman" w:cs="Times New Roman"/>
-          <w:sz w:val="24"/>
-          <w:szCs w:val="24"/>
-          <w:lang w:val="en-US"/>
-        </w:rPr>
-        <w:t xml:space="preserve"> tail -f file.log &gt;/</w:t>
-      </w:r>
-      <w:proofErr w:type="spellStart"/>
-      <w:r>
-        <w:rPr>
-          <w:rFonts w:ascii="Times New Roman" w:hAnsi="Times New Roman" w:cs="Times New Roman"/>
-          <w:sz w:val="24"/>
-          <w:szCs w:val="24"/>
-          <w:lang w:val="en-US"/>
-        </w:rPr>
-        <w:t>dev</w:t>
-      </w:r>
-      <w:proofErr w:type="spellEnd"/>
-      <w:r>
-        <w:rPr>
-          <w:rFonts w:ascii="Times New Roman" w:hAnsi="Times New Roman" w:cs="Times New Roman"/>
-          <w:sz w:val="24"/>
-          <w:szCs w:val="24"/>
-          <w:lang w:val="en-US"/>
-        </w:rPr>
-        <w:t>/null &amp;</w:t>
+        <w:t>nohup tail -f file.log &gt;/dev/null &amp;</w:t>
       </w:r>
     </w:p>
     <w:p>
@@ -2604,14 +2408,27 @@
       <w:r>
         <w:t xml:space="preserve">Рисунок </w:t>
       </w:r>
-      <w:fldSimple w:instr=" SEQ Figure \* ARABIC ">
-        <w:r>
-          <w:rPr>
-            <w:noProof/>
-          </w:rPr>
-          <w:t>7</w:t>
-        </w:r>
-      </w:fldSimple>
+      <w:r>
+        <w:fldChar w:fldCharType="begin"/>
+      </w:r>
+      <w:r>
+        <w:instrText xml:space="preserve"> SEQ Figure \* ARABIC </w:instrText>
+      </w:r>
+      <w:r>
+        <w:fldChar w:fldCharType="separate"/>
+      </w:r>
+      <w:r>
+        <w:rPr>
+          <w:noProof/>
+        </w:rPr>
+        <w:t>9</w:t>
+      </w:r>
+      <w:r>
+        <w:rPr>
+          <w:noProof/>
+        </w:rPr>
+        <w:fldChar w:fldCharType="end"/>
+      </w:r>
     </w:p>
     <w:p>
       <w:pPr>
@@ -2684,13 +2501,6 @@
       </w:r>
     </w:p>
     <w:p>
-      <w:pPr>
-        <w:ind w:firstLine="708"/>
-        <w:rPr>
-          <w:sz w:val="28"/>
-          <w:szCs w:val="28"/>
-        </w:rPr>
-      </w:pPr>
       <w:r>
         <w:rPr>
           <w:sz w:val="28"/>
@@ -2704,6 +2514,27 @@
           </v:shape>
         </w:pict>
       </w:r>
+    </w:p>
+    <w:p>
+      <w:pPr>
+        <w:pStyle w:val="Caption"/>
+        <w:jc w:val="center"/>
+        <w:rPr>
+          <w:sz w:val="28"/>
+          <w:szCs w:val="28"/>
+        </w:rPr>
+      </w:pPr>
+      <w:r>
+        <w:t xml:space="preserve">Рисунок </w:t>
+      </w:r>
+      <w:fldSimple w:instr=" SEQ Figure \* ARABIC ">
+        <w:r>
+          <w:rPr>
+            <w:noProof/>
+          </w:rPr>
+          <w:t>10</w:t>
+        </w:r>
+      </w:fldSimple>
     </w:p>
     <w:p>
       <w:pPr>
@@ -2808,18 +2639,15 @@
           <w:t>http://stackoverflow.com/questions/3582108/create-windows-service-from-executable</w:t>
         </w:r>
       </w:hyperlink>
-    </w:p>
-    <w:p>
-      <w:pPr>
-        <w:pStyle w:val="ListParagraph"/>
-        <w:numPr>
-          <w:ilvl w:val="0"/>
-          <w:numId w:val="6"/>
-        </w:numPr>
-        <w:rPr>
+      <w:r>
+        <w:rPr>
+          <w:rStyle w:val="Hyperlink"/>
           <w:lang w:val="en-US"/>
         </w:rPr>
-      </w:pPr>
+        <w:t>s</w:t>
+      </w:r>
+      <w:bookmarkStart w:id="0" w:name="_GoBack"/>
+      <w:bookmarkEnd w:id="0"/>
     </w:p>
     <w:sectPr>
       <w:type w:val="continuous"/>
@@ -2887,7 +2715,7 @@
           <w:rPr>
             <w:noProof/>
           </w:rPr>
-          <w:t>2</w:t>
+          <w:t>7</w:t>
         </w:r>
         <w:r>
           <w:fldChar w:fldCharType="end"/>
@@ -4547,7 +4375,7 @@
 </file>
 
 <file path=customXml/itemProps1.xml><?xml version="1.0" encoding="utf-8"?>
-<ds:datastoreItem xmlns:ds="http://schemas.openxmlformats.org/officeDocument/2006/customXml" ds:itemID="{9678C0DF-1235-4B85-B4B7-B9C24FD75663}">
+<ds:datastoreItem xmlns:ds="http://schemas.openxmlformats.org/officeDocument/2006/customXml" ds:itemID="{433808C4-FF98-495B-AE1E-2183ABED666B}">
   <ds:schemaRefs>
     <ds:schemaRef ds:uri="http://schemas.openxmlformats.org/officeDocument/2006/bibliography"/>
   </ds:schemaRefs>

</xml_diff>